<commit_message>
Done with pre-processing of dataset 01
</commit_message>
<xml_diff>
--- a/Data mining.docx
+++ b/Data mining.docx
@@ -94,6 +94,12 @@
         </w:rPr>
         <w:t>So for this we will convert columns into numeric data by using python.</w:t>
       </w:r>
+      <w:r>
+        <w:rPr>
+          <w:sz w:val="24"/>
+        </w:rPr>
+        <w:t xml:space="preserve"> In last we have select the features (will drop some columns on the basic of two assumptions that either they are unnecessary or there some other strongly co-related columns).</w:t>
+      </w:r>
     </w:p>
     <w:p>
       <w:pPr>
@@ -321,78 +327,69 @@
         </w:rPr>
         <w:t xml:space="preserve">In last we will make the </w:t>
       </w:r>
-      <w:proofErr w:type="gramStart"/>
-      <w:r>
-        <w:rPr>
-          <w:sz w:val="24"/>
-        </w:rPr>
-        <w:t>confusion  matrix</w:t>
-      </w:r>
-      <w:proofErr w:type="gramEnd"/>
+      <w:r>
+        <w:rPr>
+          <w:sz w:val="24"/>
+        </w:rPr>
+        <w:t>confusion matrix</w:t>
+      </w:r>
       <w:r>
         <w:rPr>
           <w:sz w:val="24"/>
         </w:rPr>
         <w:t xml:space="preserve"> which will show the accuracy and cross validation scores, </w:t>
       </w:r>
+      <w:r>
+        <w:rPr>
+          <w:sz w:val="24"/>
+        </w:rPr>
+        <w:t>in case</w:t>
+      </w:r>
+      <w:r>
+        <w:rPr>
+          <w:sz w:val="24"/>
+        </w:rPr>
+        <w:t xml:space="preserve"> of </w:t>
+      </w:r>
+      <w:r>
+        <w:rPr>
+          <w:sz w:val="24"/>
+        </w:rPr>
+        <w:t>classification</w:t>
+      </w:r>
+      <w:r>
+        <w:rPr>
+          <w:sz w:val="24"/>
+        </w:rPr>
+        <w:t xml:space="preserve"> </w:t>
+      </w:r>
+      <w:r>
+        <w:rPr>
+          <w:sz w:val="24"/>
+        </w:rPr>
+        <w:t>algorithms</w:t>
+      </w:r>
+      <w:r>
+        <w:rPr>
+          <w:sz w:val="24"/>
+        </w:rPr>
+        <w:t xml:space="preserve">, and other interesting findings which will be gathered by changing the parameters for </w:t>
+      </w:r>
       <w:proofErr w:type="spellStart"/>
       <w:r>
         <w:rPr>
           <w:sz w:val="24"/>
         </w:rPr>
-        <w:t>incase</w:t>
+        <w:t>algorithems</w:t>
       </w:r>
       <w:proofErr w:type="spellEnd"/>
       <w:r>
         <w:rPr>
           <w:sz w:val="24"/>
         </w:rPr>
-        <w:t xml:space="preserve"> of </w:t>
-      </w:r>
-      <w:proofErr w:type="spellStart"/>
-      <w:r>
-        <w:rPr>
-          <w:sz w:val="24"/>
-        </w:rPr>
-        <w:t>clasfication</w:t>
-      </w:r>
-      <w:proofErr w:type="spellEnd"/>
-      <w:r>
-        <w:rPr>
-          <w:sz w:val="24"/>
-        </w:rPr>
-        <w:t xml:space="preserve"> </w:t>
-      </w:r>
-      <w:proofErr w:type="spellStart"/>
-      <w:r>
-        <w:rPr>
-          <w:sz w:val="24"/>
-        </w:rPr>
-        <w:t>algorithems</w:t>
-      </w:r>
-      <w:proofErr w:type="spellEnd"/>
-      <w:r>
-        <w:rPr>
-          <w:sz w:val="24"/>
-        </w:rPr>
-        <w:t xml:space="preserve">, and other interesting findings which will be gathered by changing the parameters for </w:t>
-      </w:r>
-      <w:proofErr w:type="spellStart"/>
-      <w:r>
-        <w:rPr>
-          <w:sz w:val="24"/>
-        </w:rPr>
-        <w:t>algorithems</w:t>
-      </w:r>
-      <w:proofErr w:type="spellEnd"/>
-      <w:r>
-        <w:rPr>
-          <w:sz w:val="24"/>
-        </w:rPr>
         <w:t>.</w:t>
       </w:r>
     </w:p>
-    <w:p/>
     <w:p>
       <w:pPr>
         <w:jc w:val="both"/>
@@ -414,6 +411,9 @@
         <w:jc w:val="both"/>
         <w:rPr>
           <w:rStyle w:val="Hyperlink"/>
+          <w:b/>
+          <w:color w:val="FF0000"/>
+          <w:u w:val="none"/>
         </w:rPr>
       </w:pPr>
       <w:r>
@@ -497,75 +497,71 @@
       <w:r>
         <w:t xml:space="preserve"> </w:t>
       </w:r>
+      <w:r>
+        <w:rPr>
+          <w:rStyle w:val="Hyperlink"/>
+        </w:rPr>
+        <w:t>)</w:t>
+      </w:r>
     </w:p>
     <w:p>
       <w:pPr>
         <w:jc w:val="both"/>
-      </w:pPr>
+        <w:rPr>
+          <w:color w:val="0000FF" w:themeColor="hyperlink"/>
+          <w:u w:val="single"/>
+        </w:rPr>
+      </w:pPr>
+      <w:r>
+        <w:rPr>
+          <w:b/>
+        </w:rPr>
+        <w:t>Whole code used for this project and other resources:</w:t>
+      </w:r>
+      <w:r>
+        <w:t xml:space="preserve"> (</w:t>
+      </w:r>
+      <w:hyperlink r:id="rId8" w:history="1">
+        <w:r>
+          <w:rPr>
+            <w:rStyle w:val="Hyperlink"/>
+          </w:rPr>
+          <w:t>https://github.com/ZeeWING-Projects/DM-Project</w:t>
+        </w:r>
+      </w:hyperlink>
+      <w:r>
+        <w:t xml:space="preserve"> </w:t>
+      </w:r>
+      <w:r>
+        <w:t>)</w:t>
+      </w:r>
     </w:p>
     <w:p>
       <w:pPr>
         <w:jc w:val="both"/>
       </w:pPr>
       <w:r>
-        <w:rPr>
-          <w:b/>
-        </w:rPr>
-        <w:t>Whole code used for this project and other resources:</w:t>
-      </w:r>
-      <w:r>
-        <w:t xml:space="preserve"> </w:t>
+        <w:t xml:space="preserve">Note: For the purpose of results used in this document I have run provided code in different ways, by running some specific parts sometimes whole code at a time. </w:t>
       </w:r>
       <w:proofErr w:type="gramStart"/>
       <w:r>
-        <w:t xml:space="preserve">( </w:t>
+        <w:t>So  you</w:t>
       </w:r>
       <w:proofErr w:type="gramEnd"/>
       <w:r>
-        <w:fldChar w:fldCharType="begin"/>
-      </w:r>
-      <w:r>
-        <w:instrText xml:space="preserve"> HYPERLINK "</w:instrText>
-      </w:r>
-      <w:r>
-        <w:instrText>https://github.com/ZeeWING-Projects/Data-Mining-Operations</w:instrText>
-      </w:r>
-      <w:r>
-        <w:instrText xml:space="preserve">" </w:instrText>
-      </w:r>
-      <w:r>
-        <w:fldChar w:fldCharType="separate"/>
-      </w:r>
-      <w:r>
-        <w:rPr>
-          <w:rStyle w:val="Hyperlink"/>
-        </w:rPr>
-        <w:t>https://github.com/ZeeWING-Projects/Data-Mining-Operations</w:t>
-      </w:r>
-      <w:r>
-        <w:fldChar w:fldCharType="end"/>
-      </w:r>
-      <w:r>
-        <w:t xml:space="preserve"> )</w:t>
-      </w:r>
-    </w:p>
-    <w:p>
-      <w:pPr>
-        <w:jc w:val="both"/>
-      </w:pPr>
-      <w:r>
-        <w:rPr>
-          <w:b/>
-        </w:rPr>
-        <w:t>Tools used:</w:t>
-      </w:r>
-      <w:r>
-        <w:t xml:space="preserve"> Spider IDE (For using python)</w:t>
+        <w:t xml:space="preserve"> might need to un comment some code and comment some code to get </w:t>
+      </w:r>
+      <w:r>
+        <w:t>those</w:t>
+      </w:r>
+      <w:r>
+        <w:t xml:space="preserve"> results.</w:t>
       </w:r>
     </w:p>
     <w:p/>
     <w:p>
       <w:r>
+        <w:lastRenderedPageBreak/>
         <w:br w:type="page"/>
       </w:r>
     </w:p>
@@ -586,10 +582,7 @@
         <w:t xml:space="preserve">Dataset </w:t>
       </w:r>
       <w:r>
-        <w:t>1 (big-mart-sales)</w:t>
-      </w:r>
-      <w:r>
-        <w:t>:</w:t>
+        <w:t>1 (big-mart-sales):</w:t>
       </w:r>
     </w:p>
     <w:p>
@@ -657,82 +650,6 @@
             <wp:extent cx="1097280" cy="2680855"/>
             <wp:effectExtent l="0" t="0" r="7620" b="5715"/>
             <wp:docPr id="1" name="Picture 1"/>
-            <wp:cNvGraphicFramePr>
-              <a:graphicFrameLocks xmlns:a="http://schemas.openxmlformats.org/drawingml/2006/main" noChangeAspect="1"/>
-            </wp:cNvGraphicFramePr>
-            <a:graphic xmlns:a="http://schemas.openxmlformats.org/drawingml/2006/main">
-              <a:graphicData uri="http://schemas.openxmlformats.org/drawingml/2006/picture">
-                <pic:pic xmlns:pic="http://schemas.openxmlformats.org/drawingml/2006/picture">
-                  <pic:nvPicPr>
-                    <pic:cNvPr id="0" name=""/>
-                    <pic:cNvPicPr/>
-                  </pic:nvPicPr>
-                  <pic:blipFill>
-                    <a:blip r:embed="rId8"/>
-                    <a:stretch>
-                      <a:fillRect/>
-                    </a:stretch>
-                  </pic:blipFill>
-                  <pic:spPr>
-                    <a:xfrm>
-                      <a:off x="0" y="0"/>
-                      <a:ext cx="1097502" cy="2681397"/>
-                    </a:xfrm>
-                    <a:prstGeom prst="rect">
-                      <a:avLst/>
-                    </a:prstGeom>
-                  </pic:spPr>
-                </pic:pic>
-              </a:graphicData>
-            </a:graphic>
-          </wp:inline>
-        </w:drawing>
-      </w:r>
-    </w:p>
-    <w:p>
-      <w:pPr>
-        <w:pStyle w:val="Heading3"/>
-      </w:pPr>
-      <w:r>
-        <w:t>1.2</w:t>
-      </w:r>
-      <w:r>
-        <w:t>Filling out missing values:</w:t>
-      </w:r>
-    </w:p>
-    <w:p>
-      <w:pPr>
-        <w:jc w:val="both"/>
-      </w:pPr>
-      <w:r>
-        <w:t xml:space="preserve">                                                                          In our dataset we have a bunch of attributes having missing values. And we have to fill them by using well known pre-processing techniques. For example for numeric attribute we have methods like by using median, mean and mode and for ordinal attributes we will use some built in functions of python (which use this same mode technique). </w:t>
-      </w:r>
-    </w:p>
-    <w:p>
-      <w:pPr>
-        <w:jc w:val="both"/>
-      </w:pPr>
-      <w:r>
-        <w:t>For example we have some attributes with missing values.</w:t>
-      </w:r>
-    </w:p>
-    <w:p>
-      <w:pPr>
-        <w:jc w:val="both"/>
-        <w:rPr>
-          <w:noProof/>
-        </w:rPr>
-      </w:pPr>
-      <w:r>
-        <w:rPr>
-          <w:noProof/>
-        </w:rPr>
-        <w:lastRenderedPageBreak/>
-        <w:drawing>
-          <wp:inline distT="0" distB="0" distL="0" distR="0" wp14:anchorId="581042CF" wp14:editId="02DFDEA9">
-            <wp:extent cx="1024062" cy="1892411"/>
-            <wp:effectExtent l="0" t="0" r="5080" b="0"/>
-            <wp:docPr id="2" name="Picture 2"/>
             <wp:cNvGraphicFramePr>
               <a:graphicFrameLocks xmlns:a="http://schemas.openxmlformats.org/drawingml/2006/main" noChangeAspect="1"/>
             </wp:cNvGraphicFramePr>
@@ -752,7 +669,7 @@
                   <pic:spPr>
                     <a:xfrm>
                       <a:off x="0" y="0"/>
-                      <a:ext cx="1026313" cy="1896571"/>
+                      <a:ext cx="1097502" cy="2681397"/>
                     </a:xfrm>
                     <a:prstGeom prst="rect">
                       <a:avLst/>
@@ -764,21 +681,48 @@
           </wp:inline>
         </w:drawing>
       </w:r>
-      <w:r>
+    </w:p>
+    <w:p>
+      <w:pPr>
+        <w:pStyle w:val="Heading3"/>
+      </w:pPr>
+      <w:r>
+        <w:t>1.2Filling out missing values:</w:t>
+      </w:r>
+    </w:p>
+    <w:p>
+      <w:pPr>
+        <w:jc w:val="both"/>
+      </w:pPr>
+      <w:r>
+        <w:t xml:space="preserve">                                                                          In our dataset we have a bunch of attributes having missing values. And we have to fill them by using well known pre-processing techniques. For example for numeric attribute we have methods like by using median, mean and mode and for ordinal attributes we will use some built in functions of python (which use this same mode technique). </w:t>
+      </w:r>
+    </w:p>
+    <w:p>
+      <w:pPr>
+        <w:jc w:val="both"/>
+      </w:pPr>
+      <w:r>
+        <w:t>For example we have some attributes with missing values.</w:t>
+      </w:r>
+    </w:p>
+    <w:p>
+      <w:pPr>
+        <w:jc w:val="both"/>
         <w:rPr>
           <w:noProof/>
         </w:rPr>
-        <w:t xml:space="preserve"> </w:t>
-      </w:r>
+      </w:pPr>
       <w:r>
         <w:rPr>
           <w:noProof/>
         </w:rPr>
+        <w:lastRenderedPageBreak/>
         <w:drawing>
-          <wp:inline distT="0" distB="0" distL="0" distR="0" wp14:anchorId="616DBC9A" wp14:editId="49E95D87">
-            <wp:extent cx="1306073" cy="1891060"/>
-            <wp:effectExtent l="0" t="0" r="8890" b="0"/>
-            <wp:docPr id="3" name="Picture 3"/>
+          <wp:inline distT="0" distB="0" distL="0" distR="0" wp14:anchorId="581042CF" wp14:editId="02DFDEA9">
+            <wp:extent cx="1024062" cy="1892411"/>
+            <wp:effectExtent l="0" t="0" r="5080" b="0"/>
+            <wp:docPr id="2" name="Picture 2"/>
             <wp:cNvGraphicFramePr>
               <a:graphicFrameLocks xmlns:a="http://schemas.openxmlformats.org/drawingml/2006/main" noChangeAspect="1"/>
             </wp:cNvGraphicFramePr>
@@ -798,6 +742,52 @@
                   <pic:spPr>
                     <a:xfrm>
                       <a:off x="0" y="0"/>
+                      <a:ext cx="1026313" cy="1896571"/>
+                    </a:xfrm>
+                    <a:prstGeom prst="rect">
+                      <a:avLst/>
+                    </a:prstGeom>
+                  </pic:spPr>
+                </pic:pic>
+              </a:graphicData>
+            </a:graphic>
+          </wp:inline>
+        </w:drawing>
+      </w:r>
+      <w:r>
+        <w:rPr>
+          <w:noProof/>
+        </w:rPr>
+        <w:t xml:space="preserve"> </w:t>
+      </w:r>
+      <w:r>
+        <w:rPr>
+          <w:noProof/>
+        </w:rPr>
+        <w:drawing>
+          <wp:inline distT="0" distB="0" distL="0" distR="0" wp14:anchorId="616DBC9A" wp14:editId="49E95D87">
+            <wp:extent cx="1306073" cy="1891060"/>
+            <wp:effectExtent l="0" t="0" r="8890" b="0"/>
+            <wp:docPr id="3" name="Picture 3"/>
+            <wp:cNvGraphicFramePr>
+              <a:graphicFrameLocks xmlns:a="http://schemas.openxmlformats.org/drawingml/2006/main" noChangeAspect="1"/>
+            </wp:cNvGraphicFramePr>
+            <a:graphic xmlns:a="http://schemas.openxmlformats.org/drawingml/2006/main">
+              <a:graphicData uri="http://schemas.openxmlformats.org/drawingml/2006/picture">
+                <pic:pic xmlns:pic="http://schemas.openxmlformats.org/drawingml/2006/picture">
+                  <pic:nvPicPr>
+                    <pic:cNvPr id="0" name=""/>
+                    <pic:cNvPicPr/>
+                  </pic:nvPicPr>
+                  <pic:blipFill>
+                    <a:blip r:embed="rId11"/>
+                    <a:stretch>
+                      <a:fillRect/>
+                    </a:stretch>
+                  </pic:blipFill>
+                  <pic:spPr>
+                    <a:xfrm>
+                      <a:off x="0" y="0"/>
                       <a:ext cx="1306768" cy="1892067"/>
                     </a:xfrm>
                     <a:prstGeom prst="rect">
@@ -814,6 +804,9 @@
     <w:p>
       <w:pPr>
         <w:jc w:val="both"/>
+        <w:rPr>
+          <w:noProof/>
+        </w:rPr>
       </w:pPr>
     </w:p>
     <w:p>
@@ -824,10 +817,7 @@
         <w:t>1.4</w:t>
       </w:r>
       <w:r>
-        <w:t xml:space="preserve">Implementation </w:t>
-      </w:r>
-      <w:r>
-        <w:t>of above stated issues</w:t>
+        <w:t xml:space="preserve"> Conversion of string values to numeric values.</w:t>
       </w:r>
     </w:p>
     <w:p>
@@ -835,145 +825,255 @@
         <w:jc w:val="both"/>
       </w:pPr>
       <w:r>
-        <w:t xml:space="preserve">                                                                           So we have a real dataset having some missing values and some other issues so we need to perform above stated steps of pre-processing</w:t>
+        <w:t>We have some values which are in string form so we need to transform them in numeric form. Since we have following values which need to be in numeric form.</w:t>
       </w:r>
     </w:p>
     <w:p>
       <w:pPr>
         <w:jc w:val="both"/>
-        <w:rPr>
-          <w:sz w:val="20"/>
-        </w:rPr>
-      </w:pPr>
+      </w:pPr>
+    </w:p>
+    <w:p>
+      <w:r>
+        <w:rPr>
+          <w:noProof/>
+        </w:rPr>
+        <w:drawing>
+          <wp:inline distT="0" distB="0" distL="0" distR="0" wp14:anchorId="605316A0" wp14:editId="3EE450B9">
+            <wp:extent cx="5943600" cy="1802765"/>
+            <wp:effectExtent l="0" t="0" r="0" b="6985"/>
+            <wp:docPr id="7" name="Picture 7"/>
+            <wp:cNvGraphicFramePr>
+              <a:graphicFrameLocks xmlns:a="http://schemas.openxmlformats.org/drawingml/2006/main" noChangeAspect="1"/>
+            </wp:cNvGraphicFramePr>
+            <a:graphic xmlns:a="http://schemas.openxmlformats.org/drawingml/2006/main">
+              <a:graphicData uri="http://schemas.openxmlformats.org/drawingml/2006/picture">
+                <pic:pic xmlns:pic="http://schemas.openxmlformats.org/drawingml/2006/picture">
+                  <pic:nvPicPr>
+                    <pic:cNvPr id="0" name=""/>
+                    <pic:cNvPicPr/>
+                  </pic:nvPicPr>
+                  <pic:blipFill>
+                    <a:blip r:embed="rId12"/>
+                    <a:stretch>
+                      <a:fillRect/>
+                    </a:stretch>
+                  </pic:blipFill>
+                  <pic:spPr>
+                    <a:xfrm>
+                      <a:off x="0" y="0"/>
+                      <a:ext cx="5943600" cy="1802765"/>
+                    </a:xfrm>
+                    <a:prstGeom prst="rect">
+                      <a:avLst/>
+                    </a:prstGeom>
+                  </pic:spPr>
+                </pic:pic>
+              </a:graphicData>
+            </a:graphic>
+          </wp:inline>
+        </w:drawing>
+      </w:r>
+    </w:p>
+    <w:p>
+      <w:r>
+        <w:t xml:space="preserve">As you can see clearly that these are some columns which are like normal values but some are showing that those can be used as class label. So we are assuming that feature named </w:t>
+      </w:r>
+      <w:proofErr w:type="spellStart"/>
+      <w:r>
+        <w:rPr>
+          <w:b/>
+        </w:rPr>
+        <w:t>Outlet_Type</w:t>
+      </w:r>
+      <w:proofErr w:type="spellEnd"/>
+      <w:r>
+        <w:rPr>
+          <w:b/>
+        </w:rPr>
+        <w:t xml:space="preserve"> will be used for classification purpose</w:t>
+      </w:r>
+      <w:r>
+        <w:t>.</w:t>
+      </w:r>
+      <w:r>
+        <w:t xml:space="preserve"> So it will be translated accordingly function.</w:t>
+      </w:r>
+    </w:p>
+    <w:p>
+      <w:pPr>
+        <w:rPr>
+          <w:rFonts w:asciiTheme="majorHAnsi" w:eastAsiaTheme="majorEastAsia" w:hAnsiTheme="majorHAnsi" w:cstheme="majorBidi"/>
+          <w:b/>
+          <w:bCs/>
+          <w:color w:val="4F81BD" w:themeColor="accent1"/>
+        </w:rPr>
+      </w:pPr>
+      <w:r>
+        <w:br w:type="page"/>
+      </w:r>
+    </w:p>
+    <w:p>
+      <w:pPr>
+        <w:pStyle w:val="Heading3"/>
+      </w:pPr>
+      <w:r>
+        <w:lastRenderedPageBreak/>
+        <w:t>1.5</w:t>
+      </w:r>
+      <w:r>
+        <w:t xml:space="preserve"> Conversion of </w:t>
+      </w:r>
+      <w:r>
+        <w:t>normal values to standardized values.</w:t>
+      </w:r>
+    </w:p>
+    <w:p>
+      <w:r>
+        <w:t>We have some values which are stated in 100s unit and some are 1s unit. What I meant is that as we have following values.</w:t>
+      </w:r>
+    </w:p>
+    <w:p>
+      <w:r>
+        <w:rPr>
+          <w:noProof/>
+        </w:rPr>
+        <w:drawing>
+          <wp:inline distT="0" distB="0" distL="0" distR="0" wp14:anchorId="1BDD04A9" wp14:editId="287F1AAB">
+            <wp:extent cx="6480081" cy="2105247"/>
+            <wp:effectExtent l="0" t="0" r="0" b="9525"/>
+            <wp:docPr id="8" name="Picture 8"/>
+            <wp:cNvGraphicFramePr>
+              <a:graphicFrameLocks xmlns:a="http://schemas.openxmlformats.org/drawingml/2006/main" noChangeAspect="1"/>
+            </wp:cNvGraphicFramePr>
+            <a:graphic xmlns:a="http://schemas.openxmlformats.org/drawingml/2006/main">
+              <a:graphicData uri="http://schemas.openxmlformats.org/drawingml/2006/picture">
+                <pic:pic xmlns:pic="http://schemas.openxmlformats.org/drawingml/2006/picture">
+                  <pic:nvPicPr>
+                    <pic:cNvPr id="0" name=""/>
+                    <pic:cNvPicPr/>
+                  </pic:nvPicPr>
+                  <pic:blipFill>
+                    <a:blip r:embed="rId13"/>
+                    <a:stretch>
+                      <a:fillRect/>
+                    </a:stretch>
+                  </pic:blipFill>
+                  <pic:spPr>
+                    <a:xfrm>
+                      <a:off x="0" y="0"/>
+                      <a:ext cx="6495795" cy="2110352"/>
+                    </a:xfrm>
+                    <a:prstGeom prst="rect">
+                      <a:avLst/>
+                    </a:prstGeom>
+                  </pic:spPr>
+                </pic:pic>
+              </a:graphicData>
+            </a:graphic>
+          </wp:inline>
+        </w:drawing>
+      </w:r>
+    </w:p>
+    <w:p>
+      <w:pPr>
+        <w:jc w:val="both"/>
+      </w:pPr>
+      <w:r>
+        <w:t>As highlighted values are those one which need to be standardized because this will affect the co-relation graph, which will be drawn later on.</w:t>
+      </w:r>
+    </w:p>
+    <w:p>
+      <w:pPr>
+        <w:jc w:val="both"/>
+      </w:pPr>
+    </w:p>
+    <w:p>
+      <w:pPr>
+        <w:pStyle w:val="Heading3"/>
+      </w:pPr>
+      <w:r>
+        <w:t>1.5Implementation of above stated issues</w:t>
+      </w:r>
+    </w:p>
+    <w:p>
+      <w:pPr>
+        <w:jc w:val="both"/>
+      </w:pPr>
+      <w:r>
+        <w:t xml:space="preserve">                                                                           So we have a real dataset having some missing values and some other issues</w:t>
+      </w:r>
+      <w:r>
+        <w:t xml:space="preserve"> like </w:t>
+      </w:r>
+      <w:r>
+        <w:rPr>
+          <w:b/>
+        </w:rPr>
+        <w:t>conversion of ordinal values to numeric form</w:t>
+      </w:r>
+      <w:r>
+        <w:t xml:space="preserve"> so we need to perform above stated steps of pre-processing</w:t>
+      </w:r>
+      <w:r>
+        <w:t>.</w:t>
+      </w:r>
+    </w:p>
+    <w:p>
+      <w:r>
+        <w:t>Find Code at :</w:t>
+      </w:r>
       <w:proofErr w:type="gramStart"/>
       <w:r>
-        <w:rPr>
-          <w:sz w:val="20"/>
-        </w:rPr>
-        <w:t>Realdataset:</w:t>
+        <w:t>(</w:t>
       </w:r>
       <w:proofErr w:type="gramEnd"/>
       <w:r>
-        <w:rPr>
-          <w:sz w:val="20"/>
-        </w:rPr>
-        <w:t>(</w:t>
-      </w:r>
-      <w:hyperlink r:id="rId11" w:history="1">
-        <w:r>
-          <w:rPr>
-            <w:rStyle w:val="Hyperlink"/>
-            <w:sz w:val="20"/>
-          </w:rPr>
-          <w:t>https://github.com/ZeeWING-Projects/Data-Mining-Operations/blob/main/RealDataSet/RealDataSet.csv</w:t>
-        </w:r>
-      </w:hyperlink>
-      <w:r>
-        <w:rPr>
-          <w:sz w:val="20"/>
-        </w:rPr>
+        <w:fldChar w:fldCharType="begin"/>
+      </w:r>
+      <w:r>
+        <w:instrText xml:space="preserve"> HYPERLINK "</w:instrText>
+      </w:r>
+      <w:r>
+        <w:instrText>https://github.com/ZeeWING-Projects/DM-Project/blob/main/Preprocessing-Code/Preprocessing.py</w:instrText>
+      </w:r>
+      <w:r>
+        <w:instrText xml:space="preserve">" </w:instrText>
+      </w:r>
+      <w:r>
+        <w:fldChar w:fldCharType="separate"/>
+      </w:r>
+      <w:r>
+        <w:rPr>
+          <w:rStyle w:val="Hyperlink"/>
+        </w:rPr>
+        <w:t>https://github.com/ZeeWING-Projects/DM-Project/blob/main/Preprocessing-Code/Preprocessing.py</w:t>
+      </w:r>
+      <w:r>
+        <w:fldChar w:fldCharType="end"/>
+      </w:r>
+      <w:r>
         <w:t xml:space="preserve"> )</w:t>
       </w:r>
     </w:p>
     <w:p>
       <w:pPr>
-        <w:jc w:val="both"/>
-        <w:rPr>
-          <w:sz w:val="20"/>
-        </w:rPr>
-      </w:pPr>
-      <w:r>
-        <w:rPr>
-          <w:sz w:val="20"/>
-        </w:rPr>
-        <w:t>Pre-processed-</w:t>
-      </w:r>
-      <w:proofErr w:type="gramStart"/>
-      <w:r>
-        <w:rPr>
-          <w:sz w:val="20"/>
-        </w:rPr>
-        <w:t>dataset:</w:t>
-      </w:r>
-      <w:proofErr w:type="gramEnd"/>
-      <w:r>
-        <w:rPr>
-          <w:sz w:val="20"/>
-        </w:rPr>
-        <w:t>(</w:t>
-      </w:r>
-      <w:hyperlink r:id="rId12" w:history="1">
-        <w:r>
-          <w:rPr>
-            <w:rStyle w:val="Hyperlink"/>
-            <w:sz w:val="20"/>
-          </w:rPr>
-          <w:t>https://github.com/ZeeWING-Projects/Data-Mining-Operations/tree/main/Pre-processed%20DataSet</w:t>
-        </w:r>
-      </w:hyperlink>
-      <w:r>
-        <w:rPr>
-          <w:sz w:val="20"/>
-        </w:rPr>
-        <w:t xml:space="preserve">  )</w:t>
-      </w:r>
-    </w:p>
-    <w:p>
-      <w:pPr>
-        <w:jc w:val="both"/>
-        <w:rPr>
-          <w:sz w:val="20"/>
-        </w:rPr>
-      </w:pPr>
-      <w:r>
-        <w:rPr>
-          <w:sz w:val="20"/>
-        </w:rPr>
-        <w:t>Pre-processing-</w:t>
-      </w:r>
-      <w:proofErr w:type="gramStart"/>
-      <w:r>
-        <w:rPr>
-          <w:sz w:val="20"/>
-        </w:rPr>
-        <w:t>code:</w:t>
-      </w:r>
-      <w:proofErr w:type="gramEnd"/>
-      <w:r>
-        <w:rPr>
-          <w:sz w:val="20"/>
-        </w:rPr>
-        <w:t>(</w:t>
-      </w:r>
-      <w:hyperlink r:id="rId13" w:history="1">
-        <w:r>
-          <w:rPr>
-            <w:rStyle w:val="Hyperlink"/>
-            <w:sz w:val="20"/>
-          </w:rPr>
-          <w:t>https://github.com/ZeeWING-Projects/Data-Mining-Operations/blob/main/Preprocessing-Code/Preprocessing.py</w:t>
-        </w:r>
-      </w:hyperlink>
-      <w:r>
-        <w:rPr>
-          <w:sz w:val="20"/>
-        </w:rPr>
-        <w:t>)</w:t>
-      </w:r>
-    </w:p>
-    <w:p>
-      <w:pPr>
-        <w:jc w:val="both"/>
-      </w:pPr>
+        <w:pStyle w:val="Heading4"/>
+      </w:pPr>
+      <w:r>
+        <w:t>Before filling missing values</w:t>
+      </w:r>
+    </w:p>
+    <w:p>
       <w:r>
         <w:rPr>
           <w:noProof/>
         </w:rPr>
         <w:drawing>
-          <wp:inline distT="0" distB="0" distL="0" distR="0" wp14:anchorId="5CC4FF86" wp14:editId="0C8B90FF">
-            <wp:extent cx="5947171" cy="2806810"/>
+          <wp:inline distT="0" distB="0" distL="0" distR="0" wp14:anchorId="18047D4B" wp14:editId="52CB9C58">
+            <wp:extent cx="5964865" cy="2541181"/>
             <wp:effectExtent l="0" t="0" r="0" b="0"/>
-            <wp:docPr id="4" name="Picture 4"/>
+            <wp:docPr id="9" name="Picture 9"/>
             <wp:cNvGraphicFramePr>
               <a:graphicFrameLocks xmlns:a="http://schemas.openxmlformats.org/drawingml/2006/main" noChangeAspect="1"/>
             </wp:cNvGraphicFramePr>
@@ -993,7 +1093,7 @@
                   <pic:spPr>
                     <a:xfrm>
                       <a:off x="0" y="0"/>
-                      <a:ext cx="5943600" cy="2805124"/>
+                      <a:ext cx="5978503" cy="2546991"/>
                     </a:xfrm>
                     <a:prstGeom prst="rect">
                       <a:avLst/>
@@ -1008,36 +1108,24 @@
     </w:p>
     <w:p>
       <w:pPr>
-        <w:jc w:val="both"/>
-      </w:pPr>
-    </w:p>
-    <w:p>
-      <w:pPr>
-        <w:jc w:val="both"/>
-      </w:pPr>
-    </w:p>
-    <w:p>
-      <w:pPr>
-        <w:jc w:val="both"/>
+        <w:pStyle w:val="Heading4"/>
       </w:pPr>
       <w:r>
         <w:lastRenderedPageBreak/>
-        <w:t>Dataset comparison</w:t>
-      </w:r>
-    </w:p>
-    <w:p>
-      <w:pPr>
-        <w:jc w:val="both"/>
-      </w:pPr>
+        <w:t>After filling missing values</w:t>
+      </w:r>
+    </w:p>
+    <w:p/>
+    <w:p>
       <w:r>
         <w:rPr>
           <w:noProof/>
         </w:rPr>
         <w:drawing>
-          <wp:inline distT="0" distB="0" distL="0" distR="0" wp14:anchorId="341FC9C8" wp14:editId="428CBBB2">
-            <wp:extent cx="2918129" cy="2488758"/>
-            <wp:effectExtent l="0" t="0" r="0" b="6985"/>
-            <wp:docPr id="5" name="Picture 5"/>
+          <wp:inline distT="0" distB="0" distL="0" distR="0" wp14:anchorId="521C0582" wp14:editId="2FAAFD2B">
+            <wp:extent cx="5935260" cy="2360428"/>
+            <wp:effectExtent l="0" t="0" r="8890" b="1905"/>
+            <wp:docPr id="10" name="Picture 10"/>
             <wp:cNvGraphicFramePr>
               <a:graphicFrameLocks xmlns:a="http://schemas.openxmlformats.org/drawingml/2006/main" noChangeAspect="1"/>
             </wp:cNvGraphicFramePr>
@@ -1057,7 +1145,7 @@
                   <pic:spPr>
                     <a:xfrm>
                       <a:off x="0" y="0"/>
-                      <a:ext cx="2920345" cy="2490648"/>
+                      <a:ext cx="5943600" cy="2363745"/>
                     </a:xfrm>
                     <a:prstGeom prst="rect">
                       <a:avLst/>
@@ -1069,21 +1157,26 @@
           </wp:inline>
         </w:drawing>
       </w:r>
+    </w:p>
+    <w:p>
+      <w:pPr>
+        <w:pStyle w:val="Heading4"/>
+      </w:pPr>
+      <w:r>
+        <w:t>Before converting string values to numeric form</w:t>
+      </w:r>
+    </w:p>
+    <w:p/>
+    <w:p>
       <w:r>
         <w:rPr>
           <w:noProof/>
         </w:rPr>
-        <w:t xml:space="preserve"> </w:t>
-      </w:r>
-      <w:r>
-        <w:rPr>
-          <w:noProof/>
-        </w:rPr>
         <w:drawing>
-          <wp:inline distT="0" distB="0" distL="0" distR="0" wp14:anchorId="2C0984CA" wp14:editId="04380D28">
-            <wp:extent cx="2878372" cy="2496709"/>
+          <wp:inline distT="0" distB="0" distL="0" distR="0" wp14:anchorId="277A2B45" wp14:editId="06EE086C">
+            <wp:extent cx="5933767" cy="1562986"/>
             <wp:effectExtent l="0" t="0" r="0" b="0"/>
-            <wp:docPr id="6" name="Picture 6"/>
+            <wp:docPr id="12" name="Picture 12"/>
             <wp:cNvGraphicFramePr>
               <a:graphicFrameLocks xmlns:a="http://schemas.openxmlformats.org/drawingml/2006/main" noChangeAspect="1"/>
             </wp:cNvGraphicFramePr>
@@ -1103,7 +1196,7 @@
                   <pic:spPr>
                     <a:xfrm>
                       <a:off x="0" y="0"/>
-                      <a:ext cx="2876859" cy="2495396"/>
+                      <a:ext cx="5943600" cy="1565576"/>
                     </a:xfrm>
                     <a:prstGeom prst="rect">
                       <a:avLst/>
@@ -1118,44 +1211,335 @@
     </w:p>
     <w:p>
       <w:pPr>
-        <w:pStyle w:val="Heading3"/>
-      </w:pPr>
-    </w:p>
-    <w:p>
-      <w:pPr>
-        <w:pStyle w:val="Heading3"/>
-      </w:pPr>
-      <w:r>
-        <w:t>1.5 Conversion of string values to</w:t>
-      </w:r>
-      <w:r>
-        <w:t xml:space="preserve"> numeric values.</w:t>
-      </w:r>
-    </w:p>
-    <w:p>
+        <w:pStyle w:val="Heading4"/>
+      </w:pPr>
+      <w:r>
+        <w:t>After</w:t>
+      </w:r>
+      <w:r>
+        <w:t xml:space="preserve"> converting string values to numeric form</w:t>
+      </w:r>
+    </w:p>
+    <w:p/>
+    <w:p>
+      <w:r>
+        <w:rPr>
+          <w:noProof/>
+        </w:rPr>
+        <w:drawing>
+          <wp:inline distT="0" distB="0" distL="0" distR="0" wp14:anchorId="6FDF5BFC" wp14:editId="23626C3B">
+            <wp:extent cx="5943600" cy="2195195"/>
+            <wp:effectExtent l="0" t="0" r="0" b="0"/>
+            <wp:docPr id="11" name="Picture 11"/>
+            <wp:cNvGraphicFramePr>
+              <a:graphicFrameLocks xmlns:a="http://schemas.openxmlformats.org/drawingml/2006/main" noChangeAspect="1"/>
+            </wp:cNvGraphicFramePr>
+            <a:graphic xmlns:a="http://schemas.openxmlformats.org/drawingml/2006/main">
+              <a:graphicData uri="http://schemas.openxmlformats.org/drawingml/2006/picture">
+                <pic:pic xmlns:pic="http://schemas.openxmlformats.org/drawingml/2006/picture">
+                  <pic:nvPicPr>
+                    <pic:cNvPr id="0" name=""/>
+                    <pic:cNvPicPr/>
+                  </pic:nvPicPr>
+                  <pic:blipFill>
+                    <a:blip r:embed="rId17"/>
+                    <a:stretch>
+                      <a:fillRect/>
+                    </a:stretch>
+                  </pic:blipFill>
+                  <pic:spPr>
+                    <a:xfrm>
+                      <a:off x="0" y="0"/>
+                      <a:ext cx="5943600" cy="2195195"/>
+                    </a:xfrm>
+                    <a:prstGeom prst="rect">
+                      <a:avLst/>
+                    </a:prstGeom>
+                  </pic:spPr>
+                </pic:pic>
+              </a:graphicData>
+            </a:graphic>
+          </wp:inline>
+        </w:drawing>
+      </w:r>
+    </w:p>
+    <w:p>
+      <w:pPr>
+        <w:pStyle w:val="Heading4"/>
+      </w:pPr>
+      <w:r>
+        <w:lastRenderedPageBreak/>
+        <w:t>Before standardization of values</w:t>
+      </w:r>
+    </w:p>
+    <w:p>
+      <w:r>
+        <w:t>Since we don’t standardize the labels: (</w:t>
+      </w:r>
+      <w:hyperlink r:id="rId18" w:history="1">
+        <w:r>
+          <w:rPr>
+            <w:rStyle w:val="Hyperlink"/>
+          </w:rPr>
+          <w:t>https://www.google.com/search?q=should+we+standarize+the+lablel+values&amp;oq=should+we+standarize+the+lablel+values+&amp;aqs=chrome..69i57j33i10i160l4.16858j0j4&amp;sourceid=chrome&amp;ie=UTF-8</w:t>
+        </w:r>
+      </w:hyperlink>
+      <w:r>
+        <w:t xml:space="preserve"> )</w:t>
+      </w:r>
+    </w:p>
+    <w:p>
+      <w:r>
+        <w:rPr>
+          <w:noProof/>
+        </w:rPr>
+        <w:drawing>
+          <wp:inline distT="0" distB="0" distL="0" distR="0" wp14:anchorId="6F7C8E34" wp14:editId="7E3909C1">
+            <wp:extent cx="5943600" cy="1997075"/>
+            <wp:effectExtent l="0" t="0" r="0" b="3175"/>
+            <wp:docPr id="14" name="Picture 14"/>
+            <wp:cNvGraphicFramePr>
+              <a:graphicFrameLocks xmlns:a="http://schemas.openxmlformats.org/drawingml/2006/main" noChangeAspect="1"/>
+            </wp:cNvGraphicFramePr>
+            <a:graphic xmlns:a="http://schemas.openxmlformats.org/drawingml/2006/main">
+              <a:graphicData uri="http://schemas.openxmlformats.org/drawingml/2006/picture">
+                <pic:pic xmlns:pic="http://schemas.openxmlformats.org/drawingml/2006/picture">
+                  <pic:nvPicPr>
+                    <pic:cNvPr id="0" name=""/>
+                    <pic:cNvPicPr/>
+                  </pic:nvPicPr>
+                  <pic:blipFill>
+                    <a:blip r:embed="rId19"/>
+                    <a:stretch>
+                      <a:fillRect/>
+                    </a:stretch>
+                  </pic:blipFill>
+                  <pic:spPr>
+                    <a:xfrm>
+                      <a:off x="0" y="0"/>
+                      <a:ext cx="5943600" cy="1997075"/>
+                    </a:xfrm>
+                    <a:prstGeom prst="rect">
+                      <a:avLst/>
+                    </a:prstGeom>
+                  </pic:spPr>
+                </pic:pic>
+              </a:graphicData>
+            </a:graphic>
+          </wp:inline>
+        </w:drawing>
+      </w:r>
+    </w:p>
+    <w:p>
+      <w:pPr>
+        <w:pStyle w:val="Heading4"/>
+      </w:pPr>
+      <w:r>
+        <w:t>After standardization</w:t>
+      </w:r>
+      <w:r>
+        <w:t xml:space="preserve"> of values</w:t>
+      </w:r>
+    </w:p>
+    <w:p>
+      <w:r>
+        <w:rPr>
+          <w:noProof/>
+        </w:rPr>
+        <w:drawing>
+          <wp:inline distT="0" distB="0" distL="0" distR="0" wp14:anchorId="61EF4EE9" wp14:editId="1710883B">
+            <wp:extent cx="5943600" cy="2047875"/>
+            <wp:effectExtent l="0" t="0" r="0" b="9525"/>
+            <wp:docPr id="13" name="Picture 13"/>
+            <wp:cNvGraphicFramePr>
+              <a:graphicFrameLocks xmlns:a="http://schemas.openxmlformats.org/drawingml/2006/main" noChangeAspect="1"/>
+            </wp:cNvGraphicFramePr>
+            <a:graphic xmlns:a="http://schemas.openxmlformats.org/drawingml/2006/main">
+              <a:graphicData uri="http://schemas.openxmlformats.org/drawingml/2006/picture">
+                <pic:pic xmlns:pic="http://schemas.openxmlformats.org/drawingml/2006/picture">
+                  <pic:nvPicPr>
+                    <pic:cNvPr id="0" name=""/>
+                    <pic:cNvPicPr/>
+                  </pic:nvPicPr>
+                  <pic:blipFill>
+                    <a:blip r:embed="rId20"/>
+                    <a:stretch>
+                      <a:fillRect/>
+                    </a:stretch>
+                  </pic:blipFill>
+                  <pic:spPr>
+                    <a:xfrm>
+                      <a:off x="0" y="0"/>
+                      <a:ext cx="5943600" cy="2047875"/>
+                    </a:xfrm>
+                    <a:prstGeom prst="rect">
+                      <a:avLst/>
+                    </a:prstGeom>
+                  </pic:spPr>
+                </pic:pic>
+              </a:graphicData>
+            </a:graphic>
+          </wp:inline>
+        </w:drawing>
+      </w:r>
+    </w:p>
+    <w:p>
+      <w:pPr>
+        <w:pStyle w:val="Heading4"/>
+      </w:pPr>
+      <w:r>
+        <w:t>Now making selection of features</w:t>
+      </w:r>
+    </w:p>
+    <w:p>
+      <w:pPr>
+        <w:pStyle w:val="Heading4"/>
+      </w:pPr>
+      <w:r>
+        <w:t>Columns before selection</w:t>
+      </w:r>
+    </w:p>
+    <w:p>
+      <w:r>
+        <w:rPr>
+          <w:noProof/>
+        </w:rPr>
+        <w:drawing>
+          <wp:inline distT="0" distB="0" distL="0" distR="0" wp14:anchorId="2A4A7442" wp14:editId="07122915">
+            <wp:extent cx="5039833" cy="2175714"/>
+            <wp:effectExtent l="0" t="0" r="8890" b="0"/>
+            <wp:docPr id="15" name="Picture 15"/>
+            <wp:cNvGraphicFramePr>
+              <a:graphicFrameLocks xmlns:a="http://schemas.openxmlformats.org/drawingml/2006/main" noChangeAspect="1"/>
+            </wp:cNvGraphicFramePr>
+            <a:graphic xmlns:a="http://schemas.openxmlformats.org/drawingml/2006/main">
+              <a:graphicData uri="http://schemas.openxmlformats.org/drawingml/2006/picture">
+                <pic:pic xmlns:pic="http://schemas.openxmlformats.org/drawingml/2006/picture">
+                  <pic:nvPicPr>
+                    <pic:cNvPr id="0" name=""/>
+                    <pic:cNvPicPr/>
+                  </pic:nvPicPr>
+                  <pic:blipFill>
+                    <a:blip r:embed="rId21"/>
+                    <a:stretch>
+                      <a:fillRect/>
+                    </a:stretch>
+                  </pic:blipFill>
+                  <pic:spPr>
+                    <a:xfrm>
+                      <a:off x="0" y="0"/>
+                      <a:ext cx="5047576" cy="2179057"/>
+                    </a:xfrm>
+                    <a:prstGeom prst="rect">
+                      <a:avLst/>
+                    </a:prstGeom>
+                  </pic:spPr>
+                </pic:pic>
+              </a:graphicData>
+            </a:graphic>
+          </wp:inline>
+        </w:drawing>
+      </w:r>
+    </w:p>
+    <w:p>
+      <w:pPr>
+        <w:pStyle w:val="Heading4"/>
+      </w:pPr>
+      <w:r>
+        <w:lastRenderedPageBreak/>
+        <w:t>Columns after selection</w:t>
+      </w:r>
+    </w:p>
+    <w:p>
+      <w:r>
+        <w:t xml:space="preserve"> We will drop two columns which are just showing the IDs.</w:t>
+      </w:r>
+      <w:r>
+        <w:t xml:space="preserve"> </w:t>
+      </w:r>
+      <w:r>
+        <w:pict>
+          <v:shapetype id="_x0000_t75" coordsize="21600,21600" o:spt="75" o:preferrelative="t" path="m@4@5l@4@11@9@11@9@5xe" filled="f" stroked="f">
+            <v:stroke joinstyle="miter"/>
+            <v:formulas>
+              <v:f eqn="if lineDrawn pixelLineWidth 0"/>
+              <v:f eqn="sum @0 1 0"/>
+              <v:f eqn="sum 0 0 @1"/>
+              <v:f eqn="prod @2 1 2"/>
+              <v:f eqn="prod @3 21600 pixelWidth"/>
+              <v:f eqn="prod @3 21600 pixelHeight"/>
+              <v:f eqn="sum @0 0 1"/>
+              <v:f eqn="prod @6 1 2"/>
+              <v:f eqn="prod @7 21600 pixelWidth"/>
+              <v:f eqn="sum @8 21600 0"/>
+              <v:f eqn="prod @7 21600 pixelHeight"/>
+              <v:f eqn="sum @10 21600 0"/>
+            </v:formulas>
+            <v:path o:extrusionok="f" gradientshapeok="t" o:connecttype="rect"/>
+            <o:lock v:ext="edit" aspectratio="t"/>
+          </v:shapetype>
+          <v:shape id="_x0000_i1025" type="#_x0000_t75" style="width:468pt;height:488.1pt">
+            <v:imagedata r:id="rId22" o:title="download (7)"/>
+          </v:shape>
+        </w:pict>
+      </w:r>
+    </w:p>
+    <w:p>
+      <w:r>
+        <w:rPr>
+          <w:b/>
+        </w:rPr>
+        <w:t xml:space="preserve">So from this we can say that there is no column is strongly </w:t>
+      </w:r>
+      <w:r>
+        <w:rPr>
+          <w:b/>
+        </w:rPr>
+        <w:t>related</w:t>
+      </w:r>
+      <w:r>
+        <w:rPr>
+          <w:b/>
+        </w:rPr>
+        <w:t xml:space="preserve"> with any other so we don’t need to remove any column.</w:t>
+      </w:r>
+      <w:r>
+        <w:rPr>
+          <w:b/>
+        </w:rPr>
+        <w:t xml:space="preserve"> </w:t>
+      </w:r>
+      <w:r>
+        <w:t xml:space="preserve">Because these will perform important role </w:t>
+      </w:r>
+      <w:proofErr w:type="gramStart"/>
+      <w:r>
+        <w:t>In</w:t>
+      </w:r>
+      <w:proofErr w:type="gramEnd"/>
+      <w:r>
+        <w:t xml:space="preserve"> classification.</w:t>
+      </w:r>
+    </w:p>
+    <w:p/>
+    <w:p>
+      <w:pPr>
+        <w:pStyle w:val="Heading2"/>
+      </w:pPr>
+      <w:r>
+        <w:t xml:space="preserve">Dataset </w:t>
+      </w:r>
+      <w:r>
+        <w:t>2 (</w:t>
+      </w:r>
+      <w:r>
+        <w:t>startup-success-prediction</w:t>
+      </w:r>
+      <w:r>
+        <w:t>):</w:t>
+      </w:r>
       <w:bookmarkStart w:id="0" w:name="_GoBack"/>
       <w:bookmarkEnd w:id="0"/>
-    </w:p>
-    <w:p/>
-    <w:p>
-      <w:pPr>
-        <w:pStyle w:val="Heading2"/>
-      </w:pPr>
-      <w:r>
-        <w:t xml:space="preserve">Dataset </w:t>
-      </w:r>
-      <w:r>
-        <w:t>2 (</w:t>
-      </w:r>
-      <w:r>
-        <w:t>startup-success-prediction</w:t>
-      </w:r>
-      <w:r>
-        <w:t>)</w:t>
-      </w:r>
-      <w:r>
-        <w:t>:</w:t>
-      </w:r>
     </w:p>
     <w:sectPr>
       <w:pgSz w:w="12240" w:h="15840"/>
@@ -1292,7 +1676,7 @@
       <w:lvlText w:val=""/>
       <w:lvlJc w:val="left"/>
       <w:pPr>
-        <w:ind w:left="1506" w:hanging="360"/>
+        <w:ind w:left="502" w:hanging="360"/>
       </w:pPr>
       <w:rPr>
         <w:rFonts w:ascii="Symbol" w:hAnsi="Symbol" w:hint="default"/>
@@ -1634,6 +2018,30 @@
       <w:color w:val="4F81BD" w:themeColor="accent1"/>
     </w:rPr>
   </w:style>
+  <w:style w:type="paragraph" w:styleId="Heading4">
+    <w:name w:val="heading 4"/>
+    <w:basedOn w:val="Normal"/>
+    <w:next w:val="Normal"/>
+    <w:link w:val="Heading4Char"/>
+    <w:uiPriority w:val="9"/>
+    <w:unhideWhenUsed/>
+    <w:qFormat/>
+    <w:rsid w:val="008B33D6"/>
+    <w:pPr>
+      <w:keepNext/>
+      <w:keepLines/>
+      <w:spacing w:before="200" w:after="0"/>
+      <w:outlineLvl w:val="3"/>
+    </w:pPr>
+    <w:rPr>
+      <w:rFonts w:asciiTheme="majorHAnsi" w:eastAsiaTheme="majorEastAsia" w:hAnsiTheme="majorHAnsi" w:cstheme="majorBidi"/>
+      <w:b/>
+      <w:bCs/>
+      <w:i/>
+      <w:iCs/>
+      <w:color w:val="4F81BD" w:themeColor="accent1"/>
+    </w:rPr>
+  </w:style>
   <w:style w:type="character" w:default="1" w:styleId="DefaultParagraphFont">
     <w:name w:val="Default Paragraph Font"/>
     <w:uiPriority w:val="1"/>
@@ -1753,6 +2161,21 @@
       <w:rFonts w:asciiTheme="majorHAnsi" w:eastAsiaTheme="majorEastAsia" w:hAnsiTheme="majorHAnsi" w:cstheme="majorBidi"/>
       <w:b/>
       <w:bCs/>
+      <w:color w:val="4F81BD" w:themeColor="accent1"/>
+    </w:rPr>
+  </w:style>
+  <w:style w:type="character" w:customStyle="1" w:styleId="Heading4Char">
+    <w:name w:val="Heading 4 Char"/>
+    <w:basedOn w:val="DefaultParagraphFont"/>
+    <w:link w:val="Heading4"/>
+    <w:uiPriority w:val="9"/>
+    <w:rsid w:val="008B33D6"/>
+    <w:rPr>
+      <w:rFonts w:asciiTheme="majorHAnsi" w:eastAsiaTheme="majorEastAsia" w:hAnsiTheme="majorHAnsi" w:cstheme="majorBidi"/>
+      <w:b/>
+      <w:bCs/>
+      <w:i/>
+      <w:iCs/>
       <w:color w:val="4F81BD" w:themeColor="accent1"/>
     </w:rPr>
   </w:style>
@@ -1989,6 +2412,30 @@
       <w:color w:val="4F81BD" w:themeColor="accent1"/>
     </w:rPr>
   </w:style>
+  <w:style w:type="paragraph" w:styleId="Heading4">
+    <w:name w:val="heading 4"/>
+    <w:basedOn w:val="Normal"/>
+    <w:next w:val="Normal"/>
+    <w:link w:val="Heading4Char"/>
+    <w:uiPriority w:val="9"/>
+    <w:unhideWhenUsed/>
+    <w:qFormat/>
+    <w:rsid w:val="008B33D6"/>
+    <w:pPr>
+      <w:keepNext/>
+      <w:keepLines/>
+      <w:spacing w:before="200" w:after="0"/>
+      <w:outlineLvl w:val="3"/>
+    </w:pPr>
+    <w:rPr>
+      <w:rFonts w:asciiTheme="majorHAnsi" w:eastAsiaTheme="majorEastAsia" w:hAnsiTheme="majorHAnsi" w:cstheme="majorBidi"/>
+      <w:b/>
+      <w:bCs/>
+      <w:i/>
+      <w:iCs/>
+      <w:color w:val="4F81BD" w:themeColor="accent1"/>
+    </w:rPr>
+  </w:style>
   <w:style w:type="character" w:default="1" w:styleId="DefaultParagraphFont">
     <w:name w:val="Default Paragraph Font"/>
     <w:uiPriority w:val="1"/>
@@ -2108,6 +2555,21 @@
       <w:rFonts w:asciiTheme="majorHAnsi" w:eastAsiaTheme="majorEastAsia" w:hAnsiTheme="majorHAnsi" w:cstheme="majorBidi"/>
       <w:b/>
       <w:bCs/>
+      <w:color w:val="4F81BD" w:themeColor="accent1"/>
+    </w:rPr>
+  </w:style>
+  <w:style w:type="character" w:customStyle="1" w:styleId="Heading4Char">
+    <w:name w:val="Heading 4 Char"/>
+    <w:basedOn w:val="DefaultParagraphFont"/>
+    <w:link w:val="Heading4"/>
+    <w:uiPriority w:val="9"/>
+    <w:rsid w:val="008B33D6"/>
+    <w:rPr>
+      <w:rFonts w:asciiTheme="majorHAnsi" w:eastAsiaTheme="majorEastAsia" w:hAnsiTheme="majorHAnsi" w:cstheme="majorBidi"/>
+      <w:b/>
+      <w:bCs/>
+      <w:i/>
+      <w:iCs/>
       <w:color w:val="4F81BD" w:themeColor="accent1"/>
     </w:rPr>
   </w:style>

</xml_diff>

<commit_message>
Finalized the dataset 01 preprocssing
</commit_message>
<xml_diff>
--- a/Data mining.docx
+++ b/Data mining.docx
@@ -207,30 +207,14 @@
         <w:rPr>
           <w:sz w:val="24"/>
         </w:rPr>
-        <w:t xml:space="preserve">For the purpose of graph to visualize and understanding of the data using boxplot, histogram, </w:t>
-      </w:r>
-      <w:proofErr w:type="spellStart"/>
-      <w:r>
-        <w:rPr>
-          <w:sz w:val="24"/>
-        </w:rPr>
-        <w:t>qq</w:t>
-      </w:r>
-      <w:proofErr w:type="spellEnd"/>
-      <w:r>
-        <w:rPr>
-          <w:sz w:val="24"/>
-        </w:rPr>
-        <w:t xml:space="preserve">-plot, scatter plot and </w:t>
-      </w:r>
-      <w:proofErr w:type="spellStart"/>
+        <w:t xml:space="preserve">For the purpose of graph to visualize and understanding of the data using boxplot, histogram, qq-plot, scatter plot and </w:t>
+      </w:r>
       <w:r>
         <w:rPr>
           <w:sz w:val="24"/>
         </w:rPr>
         <w:t>etc</w:t>
       </w:r>
-      <w:proofErr w:type="spellEnd"/>
       <w:r>
         <w:rPr>
           <w:sz w:val="24"/>
@@ -373,21 +357,7 @@
         <w:rPr>
           <w:sz w:val="24"/>
         </w:rPr>
-        <w:t xml:space="preserve">, and other interesting findings which will be gathered by changing the parameters for </w:t>
-      </w:r>
-      <w:proofErr w:type="spellStart"/>
-      <w:r>
-        <w:rPr>
-          <w:sz w:val="24"/>
-        </w:rPr>
-        <w:t>algorithems</w:t>
-      </w:r>
-      <w:proofErr w:type="spellEnd"/>
-      <w:r>
-        <w:rPr>
-          <w:sz w:val="24"/>
-        </w:rPr>
-        <w:t>.</w:t>
+        <w:t>, and other interesting findings which will be gathered by changing the parameters for algorithems.</w:t>
       </w:r>
     </w:p>
     <w:p>
@@ -541,15 +511,7 @@
         <w:jc w:val="both"/>
       </w:pPr>
       <w:r>
-        <w:t xml:space="preserve">Note: For the purpose of results used in this document I have run provided code in different ways, by running some specific parts sometimes whole code at a time. </w:t>
-      </w:r>
-      <w:proofErr w:type="gramStart"/>
-      <w:r>
-        <w:t>So  you</w:t>
-      </w:r>
-      <w:proofErr w:type="gramEnd"/>
-      <w:r>
-        <w:t xml:space="preserve"> might need to un comment some code and comment some code to get </w:t>
+        <w:t xml:space="preserve">Note: For the purpose of results used in this document I have run provided code in different ways, by running some specific parts sometimes whole code at a time. So  you might need to un comment some code and comment some code to get </w:t>
       </w:r>
       <w:r>
         <w:t>those</w:t>
@@ -624,15 +586,7 @@
         <w:jc w:val="both"/>
       </w:pPr>
       <w:r>
-        <w:t xml:space="preserve">                                                                     There are few fields in dataset which contain same data with different names, so we need to make the same. For example we have attribute item_Fat_Content which contain two labels, Low Fat and Regular, but for representing this same value “LF” and “</w:t>
-      </w:r>
-      <w:proofErr w:type="spellStart"/>
-      <w:r>
-        <w:t>reg</w:t>
-      </w:r>
-      <w:proofErr w:type="spellEnd"/>
-      <w:r>
-        <w:t>” are used so we need to remove these shortcuts.</w:t>
+        <w:t xml:space="preserve">                                                                     There are few fields in dataset which contain same data with different names, so we need to make the same. For example we have attribute item_Fat_Content which contain two labels, Low Fat and Regular, but for representing this same value “LF” and “reg” are used so we need to remove these shortcuts.</w:t>
       </w:r>
     </w:p>
     <w:p>
@@ -879,19 +833,11 @@
       <w:r>
         <w:t xml:space="preserve">As you can see clearly that these are some columns which are like normal values but some are showing that those can be used as class label. So we are assuming that feature named </w:t>
       </w:r>
-      <w:proofErr w:type="spellStart"/>
-      <w:r>
-        <w:rPr>
-          <w:b/>
-        </w:rPr>
-        <w:t>Outlet_Type</w:t>
-      </w:r>
-      <w:proofErr w:type="spellEnd"/>
-      <w:r>
-        <w:rPr>
-          <w:b/>
-        </w:rPr>
-        <w:t xml:space="preserve"> will be used for classification purpose</w:t>
+      <w:r>
+        <w:rPr>
+          <w:b/>
+        </w:rPr>
+        <w:t>Outlet_Type will be used for classification purpose</w:t>
       </w:r>
       <w:r>
         <w:t>.</w:t>
@@ -1021,37 +967,16 @@
     </w:p>
     <w:p>
       <w:r>
-        <w:t>Find Code at :</w:t>
-      </w:r>
-      <w:proofErr w:type="gramStart"/>
-      <w:r>
-        <w:t>(</w:t>
-      </w:r>
-      <w:proofErr w:type="gramEnd"/>
-      <w:r>
-        <w:fldChar w:fldCharType="begin"/>
-      </w:r>
-      <w:r>
-        <w:instrText xml:space="preserve"> HYPERLINK "</w:instrText>
-      </w:r>
-      <w:r>
-        <w:instrText>https://github.com/ZeeWING-Projects/DM-Project/blob/main/Preprocessing-Code/Preprocessing.py</w:instrText>
-      </w:r>
-      <w:r>
-        <w:instrText xml:space="preserve">" </w:instrText>
-      </w:r>
-      <w:r>
-        <w:fldChar w:fldCharType="separate"/>
-      </w:r>
-      <w:r>
-        <w:rPr>
-          <w:rStyle w:val="Hyperlink"/>
-        </w:rPr>
-        <w:t>https://github.com/ZeeWING-Projects/DM-Project/blob/main/Preprocessing-Code/Preprocessing.py</w:t>
-      </w:r>
-      <w:r>
-        <w:fldChar w:fldCharType="end"/>
-      </w:r>
+        <w:t>Find Code at :(</w:t>
+      </w:r>
+      <w:hyperlink r:id="rId14" w:history="1">
+        <w:r>
+          <w:rPr>
+            <w:rStyle w:val="Hyperlink"/>
+          </w:rPr>
+          <w:t>https://github.com/ZeeWING-Projects/DM-Project/blob/main/Preprocessing-Code/Preprocessing.py</w:t>
+        </w:r>
+      </w:hyperlink>
       <w:r>
         <w:t xml:space="preserve"> )</w:t>
       </w:r>
@@ -1074,58 +999,6 @@
             <wp:extent cx="5964865" cy="2541181"/>
             <wp:effectExtent l="0" t="0" r="0" b="0"/>
             <wp:docPr id="9" name="Picture 9"/>
-            <wp:cNvGraphicFramePr>
-              <a:graphicFrameLocks xmlns:a="http://schemas.openxmlformats.org/drawingml/2006/main" noChangeAspect="1"/>
-            </wp:cNvGraphicFramePr>
-            <a:graphic xmlns:a="http://schemas.openxmlformats.org/drawingml/2006/main">
-              <a:graphicData uri="http://schemas.openxmlformats.org/drawingml/2006/picture">
-                <pic:pic xmlns:pic="http://schemas.openxmlformats.org/drawingml/2006/picture">
-                  <pic:nvPicPr>
-                    <pic:cNvPr id="0" name=""/>
-                    <pic:cNvPicPr/>
-                  </pic:nvPicPr>
-                  <pic:blipFill>
-                    <a:blip r:embed="rId14"/>
-                    <a:stretch>
-                      <a:fillRect/>
-                    </a:stretch>
-                  </pic:blipFill>
-                  <pic:spPr>
-                    <a:xfrm>
-                      <a:off x="0" y="0"/>
-                      <a:ext cx="5978503" cy="2546991"/>
-                    </a:xfrm>
-                    <a:prstGeom prst="rect">
-                      <a:avLst/>
-                    </a:prstGeom>
-                  </pic:spPr>
-                </pic:pic>
-              </a:graphicData>
-            </a:graphic>
-          </wp:inline>
-        </w:drawing>
-      </w:r>
-    </w:p>
-    <w:p>
-      <w:pPr>
-        <w:pStyle w:val="Heading4"/>
-      </w:pPr>
-      <w:r>
-        <w:lastRenderedPageBreak/>
-        <w:t>After filling missing values</w:t>
-      </w:r>
-    </w:p>
-    <w:p/>
-    <w:p>
-      <w:r>
-        <w:rPr>
-          <w:noProof/>
-        </w:rPr>
-        <w:drawing>
-          <wp:inline distT="0" distB="0" distL="0" distR="0" wp14:anchorId="521C0582" wp14:editId="2FAAFD2B">
-            <wp:extent cx="5935260" cy="2360428"/>
-            <wp:effectExtent l="0" t="0" r="8890" b="1905"/>
-            <wp:docPr id="10" name="Picture 10"/>
             <wp:cNvGraphicFramePr>
               <a:graphicFrameLocks xmlns:a="http://schemas.openxmlformats.org/drawingml/2006/main" noChangeAspect="1"/>
             </wp:cNvGraphicFramePr>
@@ -1145,7 +1018,7 @@
                   <pic:spPr>
                     <a:xfrm>
                       <a:off x="0" y="0"/>
-                      <a:ext cx="5943600" cy="2363745"/>
+                      <a:ext cx="5978503" cy="2546991"/>
                     </a:xfrm>
                     <a:prstGeom prst="rect">
                       <a:avLst/>
@@ -1163,7 +1036,8 @@
         <w:pStyle w:val="Heading4"/>
       </w:pPr>
       <w:r>
-        <w:t>Before converting string values to numeric form</w:t>
+        <w:lastRenderedPageBreak/>
+        <w:t>After filling missing values</w:t>
       </w:r>
     </w:p>
     <w:p/>
@@ -1173,10 +1047,10 @@
           <w:noProof/>
         </w:rPr>
         <w:drawing>
-          <wp:inline distT="0" distB="0" distL="0" distR="0" wp14:anchorId="277A2B45" wp14:editId="06EE086C">
-            <wp:extent cx="5933767" cy="1562986"/>
-            <wp:effectExtent l="0" t="0" r="0" b="0"/>
-            <wp:docPr id="12" name="Picture 12"/>
+          <wp:inline distT="0" distB="0" distL="0" distR="0" wp14:anchorId="521C0582" wp14:editId="2FAAFD2B">
+            <wp:extent cx="5935260" cy="2360428"/>
+            <wp:effectExtent l="0" t="0" r="8890" b="1905"/>
+            <wp:docPr id="10" name="Picture 10"/>
             <wp:cNvGraphicFramePr>
               <a:graphicFrameLocks xmlns:a="http://schemas.openxmlformats.org/drawingml/2006/main" noChangeAspect="1"/>
             </wp:cNvGraphicFramePr>
@@ -1196,7 +1070,7 @@
                   <pic:spPr>
                     <a:xfrm>
                       <a:off x="0" y="0"/>
-                      <a:ext cx="5943600" cy="1565576"/>
+                      <a:ext cx="5943600" cy="2363745"/>
                     </a:xfrm>
                     <a:prstGeom prst="rect">
                       <a:avLst/>
@@ -1214,10 +1088,7 @@
         <w:pStyle w:val="Heading4"/>
       </w:pPr>
       <w:r>
-        <w:t>After</w:t>
-      </w:r>
-      <w:r>
-        <w:t xml:space="preserve"> converting string values to numeric form</w:t>
+        <w:t>Before converting string values to numeric form</w:t>
       </w:r>
     </w:p>
     <w:p/>
@@ -1227,10 +1098,10 @@
           <w:noProof/>
         </w:rPr>
         <w:drawing>
-          <wp:inline distT="0" distB="0" distL="0" distR="0" wp14:anchorId="6FDF5BFC" wp14:editId="23626C3B">
-            <wp:extent cx="5943600" cy="2195195"/>
+          <wp:inline distT="0" distB="0" distL="0" distR="0" wp14:anchorId="277A2B45" wp14:editId="06EE086C">
+            <wp:extent cx="5933767" cy="1562986"/>
             <wp:effectExtent l="0" t="0" r="0" b="0"/>
-            <wp:docPr id="11" name="Picture 11"/>
+            <wp:docPr id="12" name="Picture 12"/>
             <wp:cNvGraphicFramePr>
               <a:graphicFrameLocks xmlns:a="http://schemas.openxmlformats.org/drawingml/2006/main" noChangeAspect="1"/>
             </wp:cNvGraphicFramePr>
@@ -1250,6 +1121,60 @@
                   <pic:spPr>
                     <a:xfrm>
                       <a:off x="0" y="0"/>
+                      <a:ext cx="5943600" cy="1565576"/>
+                    </a:xfrm>
+                    <a:prstGeom prst="rect">
+                      <a:avLst/>
+                    </a:prstGeom>
+                  </pic:spPr>
+                </pic:pic>
+              </a:graphicData>
+            </a:graphic>
+          </wp:inline>
+        </w:drawing>
+      </w:r>
+    </w:p>
+    <w:p>
+      <w:pPr>
+        <w:pStyle w:val="Heading4"/>
+      </w:pPr>
+      <w:r>
+        <w:t>After</w:t>
+      </w:r>
+      <w:r>
+        <w:t xml:space="preserve"> converting string values to numeric form</w:t>
+      </w:r>
+    </w:p>
+    <w:p/>
+    <w:p>
+      <w:r>
+        <w:rPr>
+          <w:noProof/>
+        </w:rPr>
+        <w:drawing>
+          <wp:inline distT="0" distB="0" distL="0" distR="0" wp14:anchorId="6FDF5BFC" wp14:editId="23626C3B">
+            <wp:extent cx="5943600" cy="2195195"/>
+            <wp:effectExtent l="0" t="0" r="0" b="0"/>
+            <wp:docPr id="11" name="Picture 11"/>
+            <wp:cNvGraphicFramePr>
+              <a:graphicFrameLocks xmlns:a="http://schemas.openxmlformats.org/drawingml/2006/main" noChangeAspect="1"/>
+            </wp:cNvGraphicFramePr>
+            <a:graphic xmlns:a="http://schemas.openxmlformats.org/drawingml/2006/main">
+              <a:graphicData uri="http://schemas.openxmlformats.org/drawingml/2006/picture">
+                <pic:pic xmlns:pic="http://schemas.openxmlformats.org/drawingml/2006/picture">
+                  <pic:nvPicPr>
+                    <pic:cNvPr id="0" name=""/>
+                    <pic:cNvPicPr/>
+                  </pic:nvPicPr>
+                  <pic:blipFill>
+                    <a:blip r:embed="rId18"/>
+                    <a:stretch>
+                      <a:fillRect/>
+                    </a:stretch>
+                  </pic:blipFill>
+                  <pic:spPr>
+                    <a:xfrm>
+                      <a:off x="0" y="0"/>
                       <a:ext cx="5943600" cy="2195195"/>
                     </a:xfrm>
                     <a:prstGeom prst="rect">
@@ -1276,7 +1201,7 @@
       <w:r>
         <w:t>Since we don’t standardize the labels: (</w:t>
       </w:r>
-      <w:hyperlink r:id="rId18" w:history="1">
+      <w:hyperlink r:id="rId19" w:history="1">
         <w:r>
           <w:rPr>
             <w:rStyle w:val="Hyperlink"/>
@@ -1298,59 +1223,6 @@
             <wp:extent cx="5943600" cy="1997075"/>
             <wp:effectExtent l="0" t="0" r="0" b="3175"/>
             <wp:docPr id="14" name="Picture 14"/>
-            <wp:cNvGraphicFramePr>
-              <a:graphicFrameLocks xmlns:a="http://schemas.openxmlformats.org/drawingml/2006/main" noChangeAspect="1"/>
-            </wp:cNvGraphicFramePr>
-            <a:graphic xmlns:a="http://schemas.openxmlformats.org/drawingml/2006/main">
-              <a:graphicData uri="http://schemas.openxmlformats.org/drawingml/2006/picture">
-                <pic:pic xmlns:pic="http://schemas.openxmlformats.org/drawingml/2006/picture">
-                  <pic:nvPicPr>
-                    <pic:cNvPr id="0" name=""/>
-                    <pic:cNvPicPr/>
-                  </pic:nvPicPr>
-                  <pic:blipFill>
-                    <a:blip r:embed="rId19"/>
-                    <a:stretch>
-                      <a:fillRect/>
-                    </a:stretch>
-                  </pic:blipFill>
-                  <pic:spPr>
-                    <a:xfrm>
-                      <a:off x="0" y="0"/>
-                      <a:ext cx="5943600" cy="1997075"/>
-                    </a:xfrm>
-                    <a:prstGeom prst="rect">
-                      <a:avLst/>
-                    </a:prstGeom>
-                  </pic:spPr>
-                </pic:pic>
-              </a:graphicData>
-            </a:graphic>
-          </wp:inline>
-        </w:drawing>
-      </w:r>
-    </w:p>
-    <w:p>
-      <w:pPr>
-        <w:pStyle w:val="Heading4"/>
-      </w:pPr>
-      <w:r>
-        <w:t>After standardization</w:t>
-      </w:r>
-      <w:r>
-        <w:t xml:space="preserve"> of values</w:t>
-      </w:r>
-    </w:p>
-    <w:p>
-      <w:r>
-        <w:rPr>
-          <w:noProof/>
-        </w:rPr>
-        <w:drawing>
-          <wp:inline distT="0" distB="0" distL="0" distR="0" wp14:anchorId="61EF4EE9" wp14:editId="1710883B">
-            <wp:extent cx="5943600" cy="2047875"/>
-            <wp:effectExtent l="0" t="0" r="0" b="9525"/>
-            <wp:docPr id="13" name="Picture 13"/>
             <wp:cNvGraphicFramePr>
               <a:graphicFrameLocks xmlns:a="http://schemas.openxmlformats.org/drawingml/2006/main" noChangeAspect="1"/>
             </wp:cNvGraphicFramePr>
@@ -1370,6 +1242,59 @@
                   <pic:spPr>
                     <a:xfrm>
                       <a:off x="0" y="0"/>
+                      <a:ext cx="5943600" cy="1997075"/>
+                    </a:xfrm>
+                    <a:prstGeom prst="rect">
+                      <a:avLst/>
+                    </a:prstGeom>
+                  </pic:spPr>
+                </pic:pic>
+              </a:graphicData>
+            </a:graphic>
+          </wp:inline>
+        </w:drawing>
+      </w:r>
+    </w:p>
+    <w:p>
+      <w:pPr>
+        <w:pStyle w:val="Heading4"/>
+      </w:pPr>
+      <w:r>
+        <w:t>After standardization</w:t>
+      </w:r>
+      <w:r>
+        <w:t xml:space="preserve"> of values</w:t>
+      </w:r>
+    </w:p>
+    <w:p>
+      <w:r>
+        <w:rPr>
+          <w:noProof/>
+        </w:rPr>
+        <w:drawing>
+          <wp:inline distT="0" distB="0" distL="0" distR="0" wp14:anchorId="61EF4EE9" wp14:editId="1710883B">
+            <wp:extent cx="5943600" cy="2047875"/>
+            <wp:effectExtent l="0" t="0" r="0" b="9525"/>
+            <wp:docPr id="13" name="Picture 13"/>
+            <wp:cNvGraphicFramePr>
+              <a:graphicFrameLocks xmlns:a="http://schemas.openxmlformats.org/drawingml/2006/main" noChangeAspect="1"/>
+            </wp:cNvGraphicFramePr>
+            <a:graphic xmlns:a="http://schemas.openxmlformats.org/drawingml/2006/main">
+              <a:graphicData uri="http://schemas.openxmlformats.org/drawingml/2006/picture">
+                <pic:pic xmlns:pic="http://schemas.openxmlformats.org/drawingml/2006/picture">
+                  <pic:nvPicPr>
+                    <pic:cNvPr id="0" name=""/>
+                    <pic:cNvPicPr/>
+                  </pic:nvPicPr>
+                  <pic:blipFill>
+                    <a:blip r:embed="rId21"/>
+                    <a:stretch>
+                      <a:fillRect/>
+                    </a:stretch>
+                  </pic:blipFill>
+                  <pic:spPr>
+                    <a:xfrm>
+                      <a:off x="0" y="0"/>
                       <a:ext cx="5943600" cy="2047875"/>
                     </a:xfrm>
                     <a:prstGeom prst="rect">
@@ -1420,7 +1345,7 @@
                     <pic:cNvPicPr/>
                   </pic:nvPicPr>
                   <pic:blipFill>
-                    <a:blip r:embed="rId21"/>
+                    <a:blip r:embed="rId22"/>
                     <a:stretch>
                       <a:fillRect/>
                     </a:stretch>
@@ -1479,7 +1404,7 @@
             <o:lock v:ext="edit" aspectratio="t"/>
           </v:shapetype>
           <v:shape id="_x0000_i1025" type="#_x0000_t75" style="width:468pt;height:488.1pt">
-            <v:imagedata r:id="rId22" o:title="download (7)"/>
+            <v:imagedata r:id="rId23" o:title="download (7)"/>
           </v:shape>
         </w:pict>
       </w:r>
@@ -1510,23 +1435,83 @@
         <w:t xml:space="preserve"> </w:t>
       </w:r>
       <w:r>
-        <w:t xml:space="preserve">Because these will perform important role </w:t>
-      </w:r>
-      <w:proofErr w:type="gramStart"/>
-      <w:r>
-        <w:t>In</w:t>
-      </w:r>
-      <w:proofErr w:type="gramEnd"/>
-      <w:r>
-        <w:t xml:space="preserve"> classification.</w:t>
-      </w:r>
-    </w:p>
-    <w:p/>
+        <w:t>Because these will perform important role In classification.</w:t>
+      </w:r>
+    </w:p>
+    <w:p>
+      <w:pPr>
+        <w:rPr>
+          <w:b/>
+        </w:rPr>
+      </w:pPr>
+      <w:r>
+        <w:rPr>
+          <w:b/>
+        </w:rPr>
+        <w:t xml:space="preserve">Dataset (standardized values) : </w:t>
+      </w:r>
+      <w:hyperlink r:id="rId24" w:history="1">
+        <w:r>
+          <w:rPr>
+            <w:rStyle w:val="Hyperlink"/>
+            <w:b/>
+          </w:rPr>
+          <w:t>https://github.com/ZeeWING-Projects/DM-Project/blob/Pre-procssing/Dataset-1%20Pre-processed/Dataset_01_standarized_.csv</w:t>
+        </w:r>
+      </w:hyperlink>
+      <w:r>
+        <w:rPr>
+          <w:b/>
+        </w:rPr>
+        <w:t xml:space="preserve"> </w:t>
+      </w:r>
+    </w:p>
+    <w:p>
+      <w:pPr>
+        <w:rPr>
+          <w:b/>
+        </w:rPr>
+      </w:pPr>
+      <w:r>
+        <w:rPr>
+          <w:b/>
+        </w:rPr>
+        <w:t>Dataset (</w:t>
+      </w:r>
+      <w:r>
+        <w:rPr>
+          <w:b/>
+        </w:rPr>
+        <w:t>non-</w:t>
+      </w:r>
+      <w:r>
+        <w:rPr>
+          <w:b/>
+        </w:rPr>
+        <w:t xml:space="preserve">standardized values) : </w:t>
+      </w:r>
+      <w:hyperlink r:id="rId25" w:history="1">
+        <w:r>
+          <w:rPr>
+            <w:rStyle w:val="Hyperlink"/>
+            <w:b/>
+          </w:rPr>
+          <w:t>https://github.com/ZeeWING-Projects/DM-Project/blob/Pre-procssing/Dataset-1%20Pre-processed/Dataset_01_non_standarized_.csv</w:t>
+        </w:r>
+      </w:hyperlink>
+      <w:r>
+        <w:rPr>
+          <w:b/>
+        </w:rPr>
+        <w:t xml:space="preserve"> </w:t>
+      </w:r>
+    </w:p>
     <w:p>
       <w:pPr>
         <w:pStyle w:val="Heading2"/>
       </w:pPr>
       <w:r>
+        <w:lastRenderedPageBreak/>
         <w:t xml:space="preserve">Dataset </w:t>
       </w:r>
       <w:r>
@@ -1538,6 +1523,8 @@
       <w:r>
         <w:t>):</w:t>
       </w:r>
+    </w:p>
+    <w:p>
       <w:bookmarkStart w:id="0" w:name="_GoBack"/>
       <w:bookmarkEnd w:id="0"/>
     </w:p>

</xml_diff>